<commit_message>
small changes to minutes
</commit_message>
<xml_diff>
--- a/Organization/04-Minutes-2020-05-12.docx
+++ b/Organization/04-Minutes-2020-05-12.docx
@@ -33,7 +33,7 @@
           <w:sz w:val="28"/>
           <w:lang w:val="en-GB"/>
         </w:rPr>
-        <w:t>1</w:t>
+        <w:t>12</w:t>
       </w:r>
       <w:r>
         <w:rPr>
@@ -41,7 +41,7 @@
           <w:sz w:val="28"/>
           <w:lang w:val="en-GB"/>
         </w:rPr>
-        <w:t>2</w:t>
+        <w:t>-</w:t>
       </w:r>
       <w:r>
         <w:rPr>
@@ -49,23 +49,7 @@
           <w:sz w:val="28"/>
           <w:lang w:val="en-GB"/>
         </w:rPr>
-        <w:t>-</w:t>
-      </w:r>
-      <w:r>
-        <w:rPr>
-          <w:rFonts w:ascii="Garamond" w:hAnsi="Garamond"/>
-          <w:sz w:val="28"/>
-          <w:lang w:val="en-GB"/>
-        </w:rPr>
-        <w:t>0</w:t>
-      </w:r>
-      <w:r>
-        <w:rPr>
-          <w:rFonts w:ascii="Garamond" w:hAnsi="Garamond"/>
-          <w:sz w:val="28"/>
-          <w:lang w:val="en-GB"/>
-        </w:rPr>
-        <w:t>5</w:t>
+        <w:t>05</w:t>
       </w:r>
       <w:r>
         <w:rPr>
@@ -143,39 +127,7 @@
           <w:szCs w:val="20"/>
           <w:lang w:val="en-GB"/>
         </w:rPr>
-        <w:t xml:space="preserve"> 1</w:t>
-      </w:r>
-      <w:r>
-        <w:rPr>
-          <w:rFonts w:ascii="Garamond" w:eastAsia="Times New Roman" w:hAnsi="Garamond" w:cs="Times New Roman"/>
-          <w:szCs w:val="20"/>
-          <w:lang w:val="en-GB"/>
-        </w:rPr>
-        <w:t>2</w:t>
-      </w:r>
-      <w:r>
-        <w:rPr>
-          <w:rFonts w:ascii="Garamond" w:eastAsia="Times New Roman" w:hAnsi="Garamond" w:cs="Times New Roman"/>
-          <w:szCs w:val="20"/>
-          <w:lang w:val="en-GB"/>
-        </w:rPr>
-        <w:t>/0</w:t>
-      </w:r>
-      <w:r>
-        <w:rPr>
-          <w:rFonts w:ascii="Garamond" w:eastAsia="Times New Roman" w:hAnsi="Garamond" w:cs="Times New Roman"/>
-          <w:szCs w:val="20"/>
-          <w:lang w:val="en-GB"/>
-        </w:rPr>
-        <w:t>5</w:t>
-      </w:r>
-      <w:r>
-        <w:rPr>
-          <w:rFonts w:ascii="Garamond" w:eastAsia="Times New Roman" w:hAnsi="Garamond" w:cs="Times New Roman"/>
-          <w:szCs w:val="20"/>
-          <w:lang w:val="en-GB"/>
-        </w:rPr>
-        <w:t>/2020</w:t>
+        <w:t xml:space="preserve"> 12/05/2020</w:t>
       </w:r>
     </w:p>
     <w:p>
@@ -310,14 +262,7 @@
           <w:rFonts w:ascii="Garamond" w:hAnsi="Garamond"/>
           <w:lang w:val="en-GB"/>
         </w:rPr>
-        <w:t xml:space="preserve"> at </w:t>
-      </w:r>
-      <w:r>
-        <w:rPr>
-          <w:rFonts w:ascii="Garamond" w:hAnsi="Garamond"/>
-          <w:lang w:val="en-GB"/>
-        </w:rPr>
-        <w:t>12:00</w:t>
+        <w:t xml:space="preserve"> at 12:00</w:t>
       </w:r>
     </w:p>
     <w:p>
@@ -434,7 +379,7 @@
     </w:p>
     <w:p>
       <w:pPr>
-        <w:pStyle w:val="Lijstalinea"/>
+        <w:pStyle w:val="ListParagraph"/>
         <w:rPr>
           <w:rFonts w:ascii="Garamond" w:hAnsi="Garamond"/>
           <w:lang w:val="en-GB"/>
@@ -457,7 +402,7 @@
     </w:p>
     <w:p>
       <w:pPr>
-        <w:pStyle w:val="Lijstalinea"/>
+        <w:pStyle w:val="ListParagraph"/>
         <w:spacing w:after="0"/>
         <w:rPr>
           <w:rFonts w:ascii="Garamond" w:hAnsi="Garamond"/>
@@ -533,7 +478,7 @@
     </w:p>
     <w:p>
       <w:pPr>
-        <w:pStyle w:val="Lijstalinea"/>
+        <w:pStyle w:val="ListParagraph"/>
         <w:numPr>
           <w:ilvl w:val="0"/>
           <w:numId w:val="1"/>
@@ -554,7 +499,7 @@
     </w:p>
     <w:p>
       <w:pPr>
-        <w:pStyle w:val="Lijstalinea"/>
+        <w:pStyle w:val="ListParagraph"/>
         <w:numPr>
           <w:ilvl w:val="0"/>
           <w:numId w:val="3"/>
@@ -624,7 +569,7 @@
     </w:p>
     <w:p>
       <w:pPr>
-        <w:pStyle w:val="Lijstalinea"/>
+        <w:pStyle w:val="ListParagraph"/>
         <w:numPr>
           <w:ilvl w:val="0"/>
           <w:numId w:val="3"/>
@@ -645,7 +590,7 @@
     </w:p>
     <w:p>
       <w:pPr>
-        <w:pStyle w:val="Lijstalinea"/>
+        <w:pStyle w:val="ListParagraph"/>
         <w:numPr>
           <w:ilvl w:val="0"/>
           <w:numId w:val="3"/>
@@ -666,7 +611,7 @@
     </w:p>
     <w:p>
       <w:pPr>
-        <w:pStyle w:val="Lijstalinea"/>
+        <w:pStyle w:val="ListParagraph"/>
         <w:numPr>
           <w:ilvl w:val="0"/>
           <w:numId w:val="3"/>
@@ -687,7 +632,7 @@
     </w:p>
     <w:p>
       <w:pPr>
-        <w:pStyle w:val="Lijstalinea"/>
+        <w:pStyle w:val="ListParagraph"/>
         <w:spacing w:after="0" w:line="240" w:lineRule="auto"/>
         <w:ind w:left="1080"/>
         <w:rPr>
@@ -701,7 +646,7 @@
         </w:rPr>
         <w:lastRenderedPageBreak/>
         <w:drawing>
-          <wp:inline distT="0" distB="0" distL="0" distR="0" wp14:anchorId="46EFC858" wp14:editId="77E5C0F1">
+          <wp:inline distT="0" distB="0" distL="0" distR="0" wp14:anchorId="4C247C24" wp14:editId="2EBB3C88">
             <wp:extent cx="5943600" cy="3998595"/>
             <wp:effectExtent l="0" t="0" r="0" b="1905"/>
             <wp:docPr id="1" name="Picture 1"/>
@@ -752,7 +697,7 @@
     </w:p>
     <w:p>
       <w:pPr>
-        <w:pStyle w:val="Lijstalinea"/>
+        <w:pStyle w:val="ListParagraph"/>
         <w:spacing w:after="0" w:line="240" w:lineRule="auto"/>
         <w:ind w:left="1080"/>
         <w:rPr>
@@ -763,7 +708,7 @@
     </w:p>
     <w:p>
       <w:pPr>
-        <w:pStyle w:val="Lijstalinea"/>
+        <w:pStyle w:val="ListParagraph"/>
         <w:numPr>
           <w:ilvl w:val="0"/>
           <w:numId w:val="1"/>
@@ -784,7 +729,7 @@
     </w:p>
     <w:p>
       <w:pPr>
-        <w:pStyle w:val="Lijstalinea"/>
+        <w:pStyle w:val="ListParagraph"/>
         <w:numPr>
           <w:ilvl w:val="1"/>
           <w:numId w:val="1"/>
@@ -802,10 +747,17 @@
         </w:rPr>
         <w:t>From group: Haoran still doesn’t respond.</w:t>
       </w:r>
-    </w:p>
-    <w:p>
-      <w:pPr>
-        <w:pStyle w:val="Lijstalinea"/>
+      <w:r>
+        <w:rPr>
+          <w:rFonts w:ascii="Garamond" w:hAnsi="Garamond"/>
+          <w:lang w:val="en-GB"/>
+        </w:rPr>
+        <w:t xml:space="preserve"> He said that he would respond to Katharina’s mail.</w:t>
+      </w:r>
+    </w:p>
+    <w:p>
+      <w:pPr>
+        <w:pStyle w:val="ListParagraph"/>
         <w:numPr>
           <w:ilvl w:val="1"/>
           <w:numId w:val="1"/>
@@ -833,7 +785,7 @@
     </w:p>
     <w:p>
       <w:pPr>
-        <w:pStyle w:val="Lijstalinea"/>
+        <w:pStyle w:val="ListParagraph"/>
         <w:spacing w:after="0" w:line="240" w:lineRule="auto"/>
         <w:ind w:left="1440"/>
         <w:rPr>
@@ -846,14 +798,7 @@
           <w:rFonts w:ascii="Garamond" w:hAnsi="Garamond"/>
           <w:lang w:val="en-GB"/>
         </w:rPr>
-        <w:t xml:space="preserve">For the presentation, the planning for phase 3 doesn’t have to be that detailed, because it takes quite some time from the presentation. </w:t>
-      </w:r>
-      <w:r>
-        <w:rPr>
-          <w:rFonts w:ascii="Garamond" w:hAnsi="Garamond"/>
-          <w:lang w:val="en-GB"/>
-        </w:rPr>
-        <w:t xml:space="preserve">The presentation should be about </w:t>
+        <w:t xml:space="preserve">For the presentation, the planning for phase 3 doesn’t have to be that detailed, because it takes quite some time from the presentation. The presentation should be about </w:t>
       </w:r>
       <w:r>
         <w:rPr>
@@ -890,7 +835,7 @@
     </w:p>
     <w:p>
       <w:pPr>
-        <w:pStyle w:val="Lijstalinea"/>
+        <w:pStyle w:val="ListParagraph"/>
         <w:spacing w:after="0" w:line="240" w:lineRule="auto"/>
         <w:ind w:left="1440"/>
         <w:rPr>
@@ -910,12 +855,26 @@
           <w:rFonts w:ascii="Garamond" w:hAnsi="Garamond"/>
           <w:lang w:val="en-GB"/>
         </w:rPr>
-        <w:t>Check the studentportal for upcoming deadlines.</w:t>
-      </w:r>
-    </w:p>
-    <w:p>
-      <w:pPr>
-        <w:pStyle w:val="Lijstalinea"/>
+        <w:t xml:space="preserve">Check the </w:t>
+      </w:r>
+      <w:r>
+        <w:rPr>
+          <w:rFonts w:ascii="Garamond" w:hAnsi="Garamond"/>
+          <w:lang w:val="en-GB"/>
+        </w:rPr>
+        <w:t>student portal</w:t>
+      </w:r>
+      <w:r>
+        <w:rPr>
+          <w:rFonts w:ascii="Garamond" w:hAnsi="Garamond"/>
+          <w:lang w:val="en-GB"/>
+        </w:rPr>
+        <w:t xml:space="preserve"> for upcoming deadlines.</w:t>
+      </w:r>
+    </w:p>
+    <w:p>
+      <w:pPr>
+        <w:pStyle w:val="ListParagraph"/>
         <w:spacing w:after="0" w:line="240" w:lineRule="auto"/>
         <w:ind w:left="1440"/>
         <w:rPr>
@@ -940,6 +899,24 @@
     </w:p>
     <w:p>
       <w:pPr>
+        <w:pStyle w:val="ListParagraph"/>
+        <w:spacing w:after="0" w:line="240" w:lineRule="auto"/>
+        <w:ind w:left="1440"/>
+        <w:rPr>
+          <w:rFonts w:ascii="Garamond" w:hAnsi="Garamond"/>
+          <w:lang w:val="en-GB"/>
+        </w:rPr>
+      </w:pPr>
+      <w:r>
+        <w:rPr>
+          <w:rFonts w:ascii="Garamond" w:hAnsi="Garamond"/>
+          <w:lang w:val="en-GB"/>
+        </w:rPr>
+        <w:t>When Aaron asked how we did compared to other groups Katharina responded with that we doing quite well compared to other groups who were at a similar stage or a bit behind.</w:t>
+      </w:r>
+    </w:p>
+    <w:p>
+      <w:pPr>
         <w:spacing w:after="0" w:line="240" w:lineRule="auto"/>
         <w:rPr>
           <w:rFonts w:ascii="Garamond" w:hAnsi="Garamond"/>
@@ -950,7 +927,7 @@
     </w:p>
     <w:p>
       <w:pPr>
-        <w:pStyle w:val="Lijstalinea"/>
+        <w:pStyle w:val="ListParagraph"/>
         <w:numPr>
           <w:ilvl w:val="0"/>
           <w:numId w:val="1"/>
@@ -971,7 +948,7 @@
     </w:p>
     <w:p>
       <w:pPr>
-        <w:pStyle w:val="Lijstalinea"/>
+        <w:pStyle w:val="ListParagraph"/>
         <w:numPr>
           <w:ilvl w:val="0"/>
           <w:numId w:val="1"/>
@@ -987,14 +964,7 @@
           <w:rFonts w:ascii="Garamond" w:hAnsi="Garamond"/>
           <w:lang w:val="en-GB"/>
         </w:rPr>
-        <w:t xml:space="preserve">Closing at </w:t>
-      </w:r>
-      <w:r>
-        <w:rPr>
-          <w:rFonts w:ascii="Garamond" w:hAnsi="Garamond"/>
-          <w:lang w:val="en-GB"/>
-        </w:rPr>
-        <w:t>12:15</w:t>
+        <w:t>Closing at 12:15</w:t>
       </w:r>
     </w:p>
     <w:p/>
@@ -1825,7 +1795,7 @@
     <w:lsdException w:name="Unresolved Mention" w:semiHidden="1" w:unhideWhenUsed="1"/>
     <w:lsdException w:name="Smart Link" w:semiHidden="1" w:unhideWhenUsed="1"/>
   </w:latentStyles>
-  <w:style w:type="paragraph" w:default="1" w:styleId="Standaard">
+  <w:style w:type="paragraph" w:default="1" w:styleId="Normal">
     <w:name w:val="Normal"/>
     <w:qFormat/>
     <w:rsid w:val="00D70A4B"/>
@@ -1833,13 +1803,13 @@
       <w:lang w:val="en-US"/>
     </w:rPr>
   </w:style>
-  <w:style w:type="character" w:default="1" w:styleId="Standaardalinea-lettertype">
+  <w:style w:type="character" w:default="1" w:styleId="DefaultParagraphFont">
     <w:name w:val="Default Paragraph Font"/>
     <w:uiPriority w:val="1"/>
     <w:semiHidden/>
     <w:unhideWhenUsed/>
   </w:style>
-  <w:style w:type="table" w:default="1" w:styleId="Standaardtabel">
+  <w:style w:type="table" w:default="1" w:styleId="TableNormal">
     <w:name w:val="Normal Table"/>
     <w:uiPriority w:val="99"/>
     <w:semiHidden/>
@@ -1854,15 +1824,15 @@
       </w:tblCellMar>
     </w:tblPr>
   </w:style>
-  <w:style w:type="numbering" w:default="1" w:styleId="Geenlijst">
+  <w:style w:type="numbering" w:default="1" w:styleId="NoList">
     <w:name w:val="No List"/>
     <w:uiPriority w:val="99"/>
     <w:semiHidden/>
     <w:unhideWhenUsed/>
   </w:style>
-  <w:style w:type="paragraph" w:styleId="Lijstalinea">
+  <w:style w:type="paragraph" w:styleId="ListParagraph">
     <w:name w:val="List Paragraph"/>
-    <w:basedOn w:val="Standaard"/>
+    <w:basedOn w:val="Normal"/>
     <w:uiPriority w:val="34"/>
     <w:qFormat/>
     <w:rsid w:val="00D70A4B"/>
@@ -1873,7 +1843,7 @@
   </w:style>
   <w:style w:type="character" w:styleId="Hyperlink">
     <w:name w:val="Hyperlink"/>
-    <w:basedOn w:val="Standaardalinea-lettertype"/>
+    <w:basedOn w:val="DefaultParagraphFont"/>
     <w:uiPriority w:val="99"/>
     <w:semiHidden/>
     <w:unhideWhenUsed/>

</xml_diff>